<commit_message>
Elaboração dos arquivos README.md
</commit_message>
<xml_diff>
--- a/Diário de Bordo.docx
+++ b/Diário de Bordo.docx
@@ -1025,7 +1025,7 @@
         </w:rPr>
         <w:t xml:space="preserve">Fonte: </w:t>
       </w:r>
-      <w:hyperlink r:id="rId5" w:history="1">
+      <w:hyperlink r:id="rId6" w:history="1">
         <w:r>
           <w:rPr>
             <w:rStyle w:val="Hyperlink"/>
@@ -1198,7 +1198,7 @@
         </w:rPr>
         <w:t xml:space="preserve">Fonte: </w:t>
       </w:r>
-      <w:hyperlink r:id="rId6" w:history="1">
+      <w:hyperlink r:id="rId7" w:history="1">
         <w:r>
           <w:rPr>
             <w:rStyle w:val="Hyperlink"/>
@@ -1227,7 +1227,7 @@
         </w:rPr>
         <w:t xml:space="preserve">Fonte: </w:t>
       </w:r>
-      <w:hyperlink r:id="rId7" w:history="1">
+      <w:hyperlink r:id="rId8" w:history="1">
         <w:r>
           <w:rPr>
             <w:rStyle w:val="Hyperlink"/>
@@ -3164,7 +3164,71 @@
           <w:sz w:val="24"/>
           <w:szCs w:val="24"/>
         </w:rPr>
-        <w:t>9º dia – Dia 15</w:t>
+        <w:t>9º dia – Dia 15/03/2019</w:t>
+      </w:r>
+    </w:p>
+    <w:p>
+      <w:pPr>
+        <w:jc w:val="both"/>
+        <w:rPr>
+          <w:rFonts w:ascii="Arial" w:hAnsi="Arial" w:cs="Arial"/>
+          <w:sz w:val="24"/>
+          <w:szCs w:val="24"/>
+        </w:rPr>
+      </w:pPr>
+      <w:r>
+        <w:rPr>
+          <w:rFonts w:ascii="Arial" w:hAnsi="Arial" w:cs="Arial"/>
+          <w:sz w:val="24"/>
+          <w:szCs w:val="24"/>
+        </w:rPr>
+        <w:t>Ontem conversei durante o intervalo com o professor Fernando, falei que comecei o desenvolvimento da aplicação mas ainda não parei para mexer com as correções do texto da dissertação, ele disse para eu focar na produção do nosso site e deixar para fazer as correções do texto mais próximo da data da apresentação final do tcc.</w:t>
+      </w:r>
+    </w:p>
+    <w:p>
+      <w:pPr>
+        <w:jc w:val="both"/>
+        <w:rPr>
+          <w:rFonts w:ascii="Arial" w:hAnsi="Arial" w:cs="Arial"/>
+          <w:sz w:val="24"/>
+          <w:szCs w:val="24"/>
+        </w:rPr>
+      </w:pPr>
+      <w:r>
+        <w:rPr>
+          <w:rFonts w:ascii="Arial" w:hAnsi="Arial" w:cs="Arial"/>
+          <w:sz w:val="24"/>
+          <w:szCs w:val="24"/>
+        </w:rPr>
+        <w:t>Para melhorar nossa comunicação vou compartilhar os projetos backend, frontend e o diário de bordo no GitHub. Dessa forma, vamos poder acompanhar melhor o nosso progresso e teremos sempre um backup de segurança, caso ocorra algum imprevisto com nossos computadores não perderemos nossos arquivos.</w:t>
+      </w:r>
+    </w:p>
+    <w:p>
+      <w:pPr>
+        <w:jc w:val="both"/>
+        <w:rPr>
+          <w:rFonts w:ascii="Arial" w:hAnsi="Arial" w:cs="Arial"/>
+          <w:sz w:val="24"/>
+          <w:szCs w:val="24"/>
+        </w:rPr>
+      </w:pPr>
+    </w:p>
+    <w:p>
+      <w:pPr>
+        <w:jc w:val="both"/>
+        <w:rPr>
+          <w:rFonts w:ascii="Arial" w:hAnsi="Arial" w:cs="Arial"/>
+          <w:sz w:val="24"/>
+          <w:szCs w:val="24"/>
+        </w:rPr>
+      </w:pPr>
+      <w:r>
+        <w:rPr>
+          <w:rFonts w:ascii="Arial" w:hAnsi="Arial" w:cs="Arial"/>
+          <w:sz w:val="24"/>
+          <w:szCs w:val="24"/>
+        </w:rPr>
+        <w:t>10º dia – Dia 16</w:t>
       </w:r>
       <w:r>
         <w:rPr>
@@ -3190,28 +3254,156 @@
           <w:sz w:val="24"/>
           <w:szCs w:val="24"/>
         </w:rPr>
-        <w:t>Ontem conversei durante o intervalo com o professor Fernando, falei que comecei o desenvolvimento da aplicação mas ainda não parei para mexer com as correções do texto da dissertação, ele disse para eu focar na produção do nosso site e deixar para fazer as correções do texto mais próximo da data da apresentação final do tcc.</w:t>
-      </w:r>
-    </w:p>
-    <w:p>
-      <w:pPr>
-        <w:jc w:val="both"/>
-        <w:rPr>
-          <w:rFonts w:ascii="Arial" w:hAnsi="Arial" w:cs="Arial"/>
-          <w:sz w:val="24"/>
-          <w:szCs w:val="24"/>
-        </w:rPr>
-      </w:pPr>
-      <w:r>
-        <w:rPr>
-          <w:rFonts w:ascii="Arial" w:hAnsi="Arial" w:cs="Arial"/>
-          <w:sz w:val="24"/>
-          <w:szCs w:val="24"/>
-        </w:rPr>
-        <w:t>Para melhorar nossa comunicação vou compartilhar os projetos backend, frontend e o diário de bordo no GitHub. Dessa forma, vamos poder acompanhar melhor o nosso progresso e teremos sempre um backup de segurança, caso ocorra algum imprevisto com nossos computadores não perderemos nossos arquivos.</w:t>
+        <w:t xml:space="preserve">Compartilhei a aplicaçãono GitHub, fiz o primeiro commit ontem mesmo. O link para acessá-la no GitHub é: </w:t>
+      </w:r>
+      <w:hyperlink r:id="rId9" w:history="1">
+        <w:r>
+          <w:rPr>
+            <w:rStyle w:val="Hyperlink"/>
+            <w:rFonts w:ascii="Arial" w:hAnsi="Arial" w:cs="Arial"/>
+            <w:sz w:val="24"/>
+            <w:szCs w:val="24"/>
+          </w:rPr>
+          <w:t>https://github.com/FonsecaCarlos/site-tcc</w:t>
+        </w:r>
+      </w:hyperlink>
+      <w:r>
+        <w:rPr>
+          <w:rFonts w:ascii="Arial" w:hAnsi="Arial" w:cs="Arial"/>
+          <w:sz w:val="24"/>
+          <w:szCs w:val="24"/>
+        </w:rPr>
+        <w:t>.</w:t>
+      </w:r>
+    </w:p>
+    <w:p>
+      <w:pPr>
+        <w:jc w:val="both"/>
+        <w:rPr>
+          <w:rFonts w:ascii="Arial" w:hAnsi="Arial" w:cs="Arial"/>
+          <w:sz w:val="24"/>
+          <w:szCs w:val="24"/>
+        </w:rPr>
+      </w:pPr>
+      <w:r>
+        <w:rPr>
+          <w:rFonts w:ascii="Arial" w:hAnsi="Arial" w:cs="Arial"/>
+          <w:sz w:val="24"/>
+          <w:szCs w:val="24"/>
+        </w:rPr>
+        <w:t xml:space="preserve">Depois, criei os arquivos README.md, usei o site </w:t>
+      </w:r>
+      <w:hyperlink r:id="rId10" w:history="1">
+        <w:r>
+          <w:rPr>
+            <w:rStyle w:val="Hyperlink"/>
+            <w:rFonts w:ascii="Arial" w:hAnsi="Arial" w:cs="Arial"/>
+            <w:sz w:val="24"/>
+            <w:szCs w:val="24"/>
+          </w:rPr>
+          <w:t>https://dillinger.io/</w:t>
+        </w:r>
+      </w:hyperlink>
+      <w:r>
+        <w:rPr>
+          <w:rFonts w:ascii="Arial" w:hAnsi="Arial" w:cs="Arial"/>
+          <w:sz w:val="24"/>
+          <w:szCs w:val="24"/>
+        </w:rPr>
+        <w:t xml:space="preserve"> para poder fazer uma pré-visualização de como eles irão ficar no GitHub. Foram criados três arquivos desse, o primeira está na pasta raiz, ele exibe um resumo e  esclarrece o objetivo geral da aplicação; o segundo está no diretório do projeto backend, ele mostra a configuração necessária para que o servidor funcione; e o terceiro está no diretório do projeto frontend, ele também mostra a configuração necessária para que a aplicação funcione corretamente. Para configurar corretamente esses aquivos utilizei as instruções passadas por esse usuário do GitHub -&gt; </w:t>
+      </w:r>
+      <w:hyperlink r:id="rId11" w:history="1">
+        <w:r>
+          <w:rPr>
+            <w:rStyle w:val="Hyperlink"/>
+            <w:rFonts w:ascii="Arial" w:hAnsi="Arial" w:cs="Arial"/>
+            <w:sz w:val="24"/>
+            <w:szCs w:val="24"/>
+          </w:rPr>
+          <w:t>https://github.com/urielcaire/aprendamd</w:t>
+        </w:r>
+      </w:hyperlink>
+      <w:r>
+        <w:rPr>
+          <w:rFonts w:ascii="Arial" w:hAnsi="Arial" w:cs="Arial"/>
+          <w:sz w:val="24"/>
+          <w:szCs w:val="24"/>
+        </w:rPr>
+        <w:t xml:space="preserve"> .</w:t>
+      </w:r>
+    </w:p>
+    <w:p>
+      <w:pPr>
+        <w:jc w:val="both"/>
+        <w:rPr>
+          <w:rFonts w:ascii="Arial" w:hAnsi="Arial" w:cs="Arial"/>
+          <w:sz w:val="24"/>
+          <w:szCs w:val="24"/>
+        </w:rPr>
+      </w:pPr>
+      <w:r>
+        <w:rPr>
+          <w:rFonts w:ascii="Arial" w:hAnsi="Arial" w:cs="Arial"/>
+          <w:sz w:val="24"/>
+          <w:szCs w:val="24"/>
+        </w:rPr>
+        <w:t>Meu amigo de classe, Jhonatan Nobre, me indicou um programa para controlar o versionamento dos meus projetos no Git, o nome dele é GitKraken</w:t>
+      </w:r>
+      <w:r>
+        <w:rPr>
+          <w:rFonts w:ascii="Arial" w:hAnsi="Arial" w:cs="Arial"/>
+          <w:sz w:val="24"/>
+          <w:szCs w:val="24"/>
+        </w:rPr>
+        <w:t xml:space="preserve"> (</w:t>
+      </w:r>
+      <w:hyperlink r:id="rId12" w:history="1">
+        <w:r>
+          <w:rPr>
+            <w:rStyle w:val="Hyperlink"/>
+            <w:rFonts w:ascii="Arial" w:hAnsi="Arial" w:cs="Arial"/>
+            <w:sz w:val="24"/>
+            <w:szCs w:val="24"/>
+          </w:rPr>
+          <w:t>https://www.gitkraken.com/</w:t>
+        </w:r>
+      </w:hyperlink>
+      <w:r>
+        <w:rPr>
+          <w:rFonts w:ascii="Arial" w:hAnsi="Arial" w:cs="Arial"/>
+          <w:sz w:val="24"/>
+          <w:szCs w:val="24"/>
+        </w:rPr>
+        <w:t>)</w:t>
+      </w:r>
+      <w:r>
+        <w:rPr>
+          <w:rFonts w:ascii="Arial" w:hAnsi="Arial" w:cs="Arial"/>
+          <w:sz w:val="24"/>
+          <w:szCs w:val="24"/>
+        </w:rPr>
+        <w:t>. Fiz o download dele ontem mas ainda não utilizei ele na prática</w:t>
+      </w:r>
+      <w:r>
+        <w:rPr>
+          <w:rFonts w:ascii="Arial" w:hAnsi="Arial" w:cs="Arial"/>
+          <w:sz w:val="24"/>
+          <w:szCs w:val="24"/>
+        </w:rPr>
+        <w:t>, mas pelo que o Jhonatan me mostrou ele é muito ágil e por possuir uma interface bem intuitiva acaba facilitando o controle de versionamento.</w:t>
       </w:r>
       <w:bookmarkStart w:id="0" w:name="_GoBack"/>
       <w:bookmarkEnd w:id="0"/>
+    </w:p>
+    <w:p>
+      <w:pPr>
+        <w:jc w:val="both"/>
+        <w:rPr>
+          <w:rFonts w:ascii="Arial" w:hAnsi="Arial" w:cs="Arial"/>
+          <w:sz w:val="24"/>
+          <w:szCs w:val="24"/>
+        </w:rPr>
+      </w:pPr>
     </w:p>
     <w:p>
       <w:pPr>
@@ -3891,8 +4083,20 @@
   <a:extraClrSchemeLst/>
   <a:extLst>
     <a:ext uri="{05A4C25C-085E-4340-85A3-A5531E510DB2}">
-      <thm15:themeFamily xmlns="" xmlns:thm15="http://schemas.microsoft.com/office/thememl/2012/main" name="Office Theme" id="{62F939B6-93AF-4DB8-9C6B-D6C7DFDC589F}" vid="{4A3C46E8-61CC-4603-A589-7422A47A8E4A}"/>
+      <thm15:themeFamily xmlns:thm15="http://schemas.microsoft.com/office/thememl/2012/main" xmlns="" name="Office Theme" id="{62F939B6-93AF-4DB8-9C6B-D6C7DFDC589F}" vid="{4A3C46E8-61CC-4603-A589-7422A47A8E4A}"/>
     </a:ext>
   </a:extLst>
 </a:theme>
+</file>
+
+<file path=customXml/item1.xml><?xml version="1.0" encoding="utf-8"?>
+<b:Sources xmlns:b="http://schemas.openxmlformats.org/officeDocument/2006/bibliography" xmlns="http://schemas.openxmlformats.org/officeDocument/2006/bibliography" SelectedStyle="" StyleName=""/>
+</file>
+
+<file path=customXml/itemProps1.xml><?xml version="1.0" encoding="utf-8"?>
+<ds:datastoreItem xmlns:ds="http://schemas.openxmlformats.org/officeDocument/2006/customXml" ds:itemID="{F6D38129-67AA-4D87-9ABC-06676E67A2E6}">
+  <ds:schemaRefs>
+    <ds:schemaRef ds:uri="http://schemas.openxmlformats.org/officeDocument/2006/bibliography"/>
+  </ds:schemaRefs>
+</ds:datastoreItem>
 </file>
</xml_diff>

<commit_message>
Autenticação de usuário finalizado (backend e frontend)
</commit_message>
<xml_diff>
--- a/Diário de Bordo.docx
+++ b/Diário de Bordo.docx
@@ -3228,15 +3228,7 @@
           <w:sz w:val="24"/>
           <w:szCs w:val="24"/>
         </w:rPr>
-        <w:t>10º dia – Dia 16</w:t>
-      </w:r>
-      <w:r>
-        <w:rPr>
-          <w:rFonts w:ascii="Arial" w:hAnsi="Arial" w:cs="Arial"/>
-          <w:sz w:val="24"/>
-          <w:szCs w:val="24"/>
-        </w:rPr>
-        <w:t>/03/2019</w:t>
+        <w:t>10º dia – Dia 16/03/2019</w:t>
       </w:r>
     </w:p>
     <w:p>
@@ -3392,29 +3384,140 @@
         </w:rPr>
         <w:t>, mas pelo que o Jhonatan me mostrou ele é muito ágil e por possuir uma interface bem intuitiva acaba facilitando o controle de versionamento.</w:t>
       </w:r>
+    </w:p>
+    <w:p>
+      <w:pPr>
+        <w:spacing w:after="0"/>
+        <w:jc w:val="both"/>
+        <w:rPr>
+          <w:rFonts w:ascii="Arial" w:hAnsi="Arial" w:cs="Arial"/>
+          <w:sz w:val="24"/>
+          <w:szCs w:val="24"/>
+        </w:rPr>
+      </w:pPr>
+    </w:p>
+    <w:p>
+      <w:pPr>
+        <w:jc w:val="both"/>
+        <w:rPr>
+          <w:rFonts w:ascii="Arial" w:hAnsi="Arial" w:cs="Arial"/>
+          <w:sz w:val="24"/>
+          <w:szCs w:val="24"/>
+        </w:rPr>
+      </w:pPr>
+      <w:r>
+        <w:rPr>
+          <w:rFonts w:ascii="Arial" w:hAnsi="Arial" w:cs="Arial"/>
+          <w:sz w:val="24"/>
+          <w:szCs w:val="24"/>
+        </w:rPr>
+        <w:t>11º dia – 02/04/2019</w:t>
+      </w:r>
+    </w:p>
+    <w:p>
+      <w:pPr>
+        <w:jc w:val="both"/>
+        <w:rPr>
+          <w:rFonts w:ascii="Arial" w:hAnsi="Arial" w:cs="Arial"/>
+          <w:sz w:val="24"/>
+          <w:szCs w:val="24"/>
+        </w:rPr>
+      </w:pPr>
+      <w:r>
+        <w:rPr>
+          <w:rFonts w:ascii="Arial" w:hAnsi="Arial" w:cs="Arial"/>
+          <w:sz w:val="24"/>
+          <w:szCs w:val="24"/>
+        </w:rPr>
+        <w:t xml:space="preserve">Antes de ontem, domingo, terminei de configurar a parte de autenticação do sistema. Tanto o backend como o frontend estão funcionando perfeitamente. O cadastro de novo usuário e a criação de uma chave token estão funcionando da forma esperada. Após a autenticacao o usuário é redirecionado para a página inicial da aplicação onde estarão listadas as suas histórias, por </w:t>
+      </w:r>
+      <w:r>
+        <w:rPr>
+          <w:rFonts w:ascii="Arial" w:hAnsi="Arial" w:cs="Arial"/>
+          <w:sz w:val="24"/>
+          <w:szCs w:val="24"/>
+        </w:rPr>
+        <w:lastRenderedPageBreak/>
+        <w:t>enquanto essa página ainda não foi implementada</w:t>
+      </w:r>
+      <w:r>
+        <w:rPr>
+          <w:rFonts w:ascii="Arial" w:hAnsi="Arial" w:cs="Arial"/>
+          <w:sz w:val="24"/>
+          <w:szCs w:val="24"/>
+        </w:rPr>
+        <w:t>, esse será nosso próximo passo.</w:t>
+      </w:r>
+    </w:p>
+    <w:p>
+      <w:pPr>
+        <w:jc w:val="both"/>
+        <w:rPr>
+          <w:rFonts w:ascii="Arial" w:hAnsi="Arial" w:cs="Arial"/>
+          <w:sz w:val="24"/>
+          <w:szCs w:val="24"/>
+        </w:rPr>
+      </w:pPr>
+      <w:r>
+        <w:rPr>
+          <w:rFonts w:ascii="Arial" w:hAnsi="Arial" w:cs="Arial"/>
+          <w:sz w:val="24"/>
+          <w:szCs w:val="24"/>
+        </w:rPr>
+        <w:t xml:space="preserve">Estamos usando duas api’s no backend, a primeira pode ser acessada por qualquer pessoa, estamos chamando ela de openApi, pois ela é aberta. A openApi dá acesso a três rotas: /login, /signup e /validateToken. A outra api usada é a </w:t>
+      </w:r>
+      <w:r>
+        <w:rPr>
+          <w:rFonts w:ascii="Arial" w:hAnsi="Arial" w:cs="Arial"/>
+          <w:sz w:val="24"/>
+          <w:szCs w:val="24"/>
+        </w:rPr>
+        <w:t>protectedApi</w:t>
+      </w:r>
+      <w:r>
+        <w:rPr>
+          <w:rFonts w:ascii="Arial" w:hAnsi="Arial" w:cs="Arial"/>
+          <w:sz w:val="24"/>
+          <w:szCs w:val="24"/>
+        </w:rPr>
+        <w:t>, ela só pode ser acessada com um token válido, nela podemos acessar as rotas de cadastro, edição e remoção dos textos narrativos.</w:t>
+      </w:r>
+    </w:p>
+    <w:p>
+      <w:pPr>
+        <w:jc w:val="both"/>
+        <w:rPr>
+          <w:rFonts w:ascii="Arial" w:hAnsi="Arial" w:cs="Arial"/>
+          <w:sz w:val="24"/>
+          <w:szCs w:val="24"/>
+        </w:rPr>
+      </w:pPr>
+      <w:r>
+        <w:rPr>
+          <w:rFonts w:ascii="Arial" w:hAnsi="Arial" w:cs="Arial"/>
+          <w:sz w:val="24"/>
+          <w:szCs w:val="24"/>
+        </w:rPr>
+        <w:t>Estou usando o GitKraken para gerenciar esse projeto, ele deixa mais intuitivo o versionamento do código</w:t>
+      </w:r>
+      <w:r>
+        <w:rPr>
+          <w:rFonts w:ascii="Arial" w:hAnsi="Arial" w:cs="Arial"/>
+          <w:sz w:val="24"/>
+          <w:szCs w:val="24"/>
+        </w:rPr>
+        <w:t>, fiz alguns textes com ele na atividade de criptografia do professor Fábio e gostei do modo do fluxo de trabalho</w:t>
+      </w:r>
       <w:bookmarkStart w:id="0" w:name="_GoBack"/>
       <w:bookmarkEnd w:id="0"/>
-    </w:p>
-    <w:p>
-      <w:pPr>
-        <w:jc w:val="both"/>
-        <w:rPr>
-          <w:rFonts w:ascii="Arial" w:hAnsi="Arial" w:cs="Arial"/>
-          <w:sz w:val="24"/>
-          <w:szCs w:val="24"/>
-        </w:rPr>
-      </w:pPr>
-    </w:p>
-    <w:p>
-      <w:pPr>
-        <w:spacing w:after="0"/>
-        <w:jc w:val="both"/>
-        <w:rPr>
-          <w:rFonts w:ascii="Arial" w:hAnsi="Arial" w:cs="Arial"/>
-          <w:sz w:val="20"/>
-          <w:szCs w:val="24"/>
-        </w:rPr>
-      </w:pPr>
+      <w:r>
+        <w:rPr>
+          <w:rFonts w:ascii="Arial" w:hAnsi="Arial" w:cs="Arial"/>
+          <w:sz w:val="24"/>
+          <w:szCs w:val="24"/>
+        </w:rPr>
+        <w:t>.</w:t>
+      </w:r>
     </w:p>
     <w:sectPr>
       <w:pgSz w:w="11906" w:h="16838"/>
@@ -4083,7 +4186,7 @@
   <a:extraClrSchemeLst/>
   <a:extLst>
     <a:ext uri="{05A4C25C-085E-4340-85A3-A5531E510DB2}">
-      <thm15:themeFamily xmlns:thm15="http://schemas.microsoft.com/office/thememl/2012/main" xmlns="" name="Office Theme" id="{62F939B6-93AF-4DB8-9C6B-D6C7DFDC589F}" vid="{4A3C46E8-61CC-4603-A589-7422A47A8E4A}"/>
+      <thm15:themeFamily xmlns="" xmlns:thm15="http://schemas.microsoft.com/office/thememl/2012/main" name="Office Theme" id="{62F939B6-93AF-4DB8-9C6B-D6C7DFDC589F}" vid="{4A3C46E8-61CC-4603-A589-7422A47A8E4A}"/>
     </a:ext>
   </a:extLst>
 </a:theme>
@@ -4094,7 +4197,7 @@
 </file>
 
 <file path=customXml/itemProps1.xml><?xml version="1.0" encoding="utf-8"?>
-<ds:datastoreItem xmlns:ds="http://schemas.openxmlformats.org/officeDocument/2006/customXml" ds:itemID="{F6D38129-67AA-4D87-9ABC-06676E67A2E6}">
+<ds:datastoreItem xmlns:ds="http://schemas.openxmlformats.org/officeDocument/2006/customXml" ds:itemID="{CE3E99B5-74AE-417E-8CF7-CB13F84046CC}">
   <ds:schemaRefs>
     <ds:schemaRef ds:uri="http://schemas.openxmlformats.org/officeDocument/2006/bibliography"/>
   </ds:schemaRefs>

</xml_diff>

<commit_message>
Diário de Bordo 08/04/2019
</commit_message>
<xml_diff>
--- a/Diário de Bordo.docx
+++ b/Diário de Bordo.docx
@@ -3480,7 +3480,23 @@
           <w:sz w:val="24"/>
           <w:szCs w:val="24"/>
         </w:rPr>
-        <w:t>, ela só pode ser acessada com um token válido, nela podemos acessar as rotas de cadastro, edição e remoção dos textos narrativos.</w:t>
+        <w:t xml:space="preserve">, ela só pode ser acessada com um token válido, nela podemos acessar as rotas de </w:t>
+      </w:r>
+      <w:r>
+        <w:rPr>
+          <w:rFonts w:ascii="Arial" w:hAnsi="Arial" w:cs="Arial"/>
+          <w:sz w:val="24"/>
+          <w:szCs w:val="24"/>
+        </w:rPr>
+        <w:t xml:space="preserve">listagem, </w:t>
+      </w:r>
+      <w:r>
+        <w:rPr>
+          <w:rFonts w:ascii="Arial" w:hAnsi="Arial" w:cs="Arial"/>
+          <w:sz w:val="24"/>
+          <w:szCs w:val="24"/>
+        </w:rPr>
+        <w:t>cadastro, edição e remoção dos textos narrativos.</w:t>
       </w:r>
     </w:p>
     <w:p>
@@ -3507,6 +3523,166 @@
           <w:szCs w:val="24"/>
         </w:rPr>
         <w:t>, fiz alguns textes com ele na atividade de criptografia do professor Fábio e gostei do modo do fluxo de trabalho</w:t>
+      </w:r>
+      <w:r>
+        <w:rPr>
+          <w:rFonts w:ascii="Arial" w:hAnsi="Arial" w:cs="Arial"/>
+          <w:sz w:val="24"/>
+          <w:szCs w:val="24"/>
+        </w:rPr>
+        <w:t>.</w:t>
+      </w:r>
+    </w:p>
+    <w:p>
+      <w:pPr>
+        <w:jc w:val="both"/>
+        <w:rPr>
+          <w:rFonts w:ascii="Arial" w:hAnsi="Arial" w:cs="Arial"/>
+          <w:sz w:val="24"/>
+          <w:szCs w:val="24"/>
+        </w:rPr>
+      </w:pPr>
+    </w:p>
+    <w:p>
+      <w:pPr>
+        <w:jc w:val="both"/>
+        <w:rPr>
+          <w:rFonts w:ascii="Arial" w:hAnsi="Arial" w:cs="Arial"/>
+          <w:sz w:val="24"/>
+          <w:szCs w:val="24"/>
+        </w:rPr>
+      </w:pPr>
+      <w:r>
+        <w:rPr>
+          <w:rFonts w:ascii="Arial" w:hAnsi="Arial" w:cs="Arial"/>
+          <w:sz w:val="24"/>
+          <w:szCs w:val="24"/>
+        </w:rPr>
+        <w:t>12º dia – 08</w:t>
+      </w:r>
+      <w:r>
+        <w:rPr>
+          <w:rFonts w:ascii="Arial" w:hAnsi="Arial" w:cs="Arial"/>
+          <w:sz w:val="24"/>
+          <w:szCs w:val="24"/>
+        </w:rPr>
+        <w:t>/04/2019</w:t>
+      </w:r>
+    </w:p>
+    <w:p>
+      <w:pPr>
+        <w:jc w:val="both"/>
+        <w:rPr>
+          <w:rFonts w:ascii="Arial" w:hAnsi="Arial" w:cs="Arial"/>
+          <w:sz w:val="24"/>
+          <w:szCs w:val="24"/>
+        </w:rPr>
+      </w:pPr>
+      <w:r>
+        <w:rPr>
+          <w:rFonts w:ascii="Arial" w:hAnsi="Arial" w:cs="Arial"/>
+          <w:sz w:val="24"/>
+          <w:szCs w:val="24"/>
+        </w:rPr>
+        <w:t>Nesse final de semana comecei a desenvolver o interface inicial do sistema, onde serão listadas todas as história públicas e todas as histórias de autoria do usuário autenticado. Não estamos utilizando nenhuma bibliotca CSS, apenas código puro. Para montar o layout do nosso site estamos utilizando muito um novo recurso do CSS3, que é o display flex. Usamos como guia a documentação criada pela Origamid (</w:t>
+      </w:r>
+      <w:hyperlink r:id="rId13" w:history="1">
+        <w:r>
+          <w:rPr>
+            <w:rStyle w:val="Hyperlink"/>
+            <w:rFonts w:ascii="Arial" w:hAnsi="Arial" w:cs="Arial"/>
+            <w:sz w:val="24"/>
+            <w:szCs w:val="24"/>
+          </w:rPr>
+          <w:t>https://origamid.com/projetos/flexbox-guia-completo/</w:t>
+        </w:r>
+      </w:hyperlink>
+      <w:r>
+        <w:rPr>
+          <w:rFonts w:ascii="Arial" w:hAnsi="Arial" w:cs="Arial"/>
+          <w:sz w:val="24"/>
+          <w:szCs w:val="24"/>
+        </w:rPr>
+        <w:t>). Por enquanto a fonte utilizada é a Molengo</w:t>
+      </w:r>
+      <w:r>
+        <w:rPr>
+          <w:rFonts w:ascii="Arial" w:hAnsi="Arial" w:cs="Arial"/>
+          <w:sz w:val="24"/>
+          <w:szCs w:val="24"/>
+        </w:rPr>
+        <w:t>, estamos utilizando ela diretamente da api do Google Fonts (</w:t>
+      </w:r>
+      <w:hyperlink r:id="rId14" w:history="1">
+        <w:r>
+          <w:rPr>
+            <w:rStyle w:val="Hyperlink"/>
+            <w:rFonts w:ascii="Arial" w:hAnsi="Arial" w:cs="Arial"/>
+            <w:sz w:val="24"/>
+            <w:szCs w:val="24"/>
+          </w:rPr>
+          <w:t>https://fonts.google.com/specimen/Molengo?selection.family=Molengo</w:t>
+        </w:r>
+      </w:hyperlink>
+      <w:r>
+        <w:rPr>
+          <w:rFonts w:ascii="Arial" w:hAnsi="Arial" w:cs="Arial"/>
+          <w:sz w:val="24"/>
+          <w:szCs w:val="24"/>
+        </w:rPr>
+        <w:t xml:space="preserve">). </w:t>
+      </w:r>
+    </w:p>
+    <w:p>
+      <w:pPr>
+        <w:jc w:val="both"/>
+        <w:rPr>
+          <w:rFonts w:ascii="Arial" w:hAnsi="Arial" w:cs="Arial"/>
+          <w:sz w:val="24"/>
+          <w:szCs w:val="24"/>
+        </w:rPr>
+      </w:pPr>
+      <w:r>
+        <w:rPr>
+          <w:rFonts w:ascii="Arial" w:hAnsi="Arial" w:cs="Arial"/>
+          <w:sz w:val="24"/>
+          <w:szCs w:val="24"/>
+        </w:rPr>
+        <w:t xml:space="preserve">Foram realizadas também algumas melhorias na aplicação backend. Criamos uma nova rota /narrativeText/index . Nela serão exibidas todas as histórias do sistema por meio de paginação, estamos usando o plugin Mongoose.paginate para isso, nela serão exibidos no máximo 15 histórias por página, escolhemos essa quantidade por se encaixar no design do site, nele serão exibidas 3 histórias por linha. </w:t>
+      </w:r>
+    </w:p>
+    <w:p>
+      <w:pPr>
+        <w:jc w:val="both"/>
+        <w:rPr>
+          <w:rFonts w:ascii="Arial" w:hAnsi="Arial" w:cs="Arial"/>
+          <w:sz w:val="24"/>
+          <w:szCs w:val="24"/>
+        </w:rPr>
+      </w:pPr>
+      <w:r>
+        <w:rPr>
+          <w:rFonts w:ascii="Arial" w:hAnsi="Arial" w:cs="Arial"/>
+          <w:sz w:val="24"/>
+          <w:szCs w:val="24"/>
+        </w:rPr>
+        <w:t>Adicionamos alguns atributos no nosso modelo de narrativeText, são eles: alternativeText –</w:t>
+      </w:r>
+      <w:r>
+        <w:rPr>
+          <w:rFonts w:ascii="Arial" w:hAnsi="Arial" w:cs="Arial"/>
+          <w:sz w:val="24"/>
+          <w:szCs w:val="24"/>
+        </w:rPr>
+        <w:t xml:space="preserve"> </w:t>
+      </w:r>
+      <w:r>
+        <w:rPr>
+          <w:rFonts w:ascii="Arial" w:hAnsi="Arial" w:cs="Arial"/>
+          <w:sz w:val="24"/>
+          <w:szCs w:val="24"/>
+        </w:rPr>
+        <w:t xml:space="preserve"> array com os id’s dos enredos alternativos e isPublic –</w:t>
       </w:r>
       <w:bookmarkStart w:id="0" w:name="_GoBack"/>
       <w:bookmarkEnd w:id="0"/>
@@ -3516,7 +3692,15 @@
           <w:sz w:val="24"/>
           <w:szCs w:val="24"/>
         </w:rPr>
-        <w:t>.</w:t>
+        <w:t xml:space="preserve"> </w:t>
+      </w:r>
+      <w:r>
+        <w:rPr>
+          <w:rFonts w:ascii="Arial" w:hAnsi="Arial" w:cs="Arial"/>
+          <w:sz w:val="24"/>
+          <w:szCs w:val="24"/>
+        </w:rPr>
+        <w:t xml:space="preserve">bolleano que registra se a história é pública ou não. </w:t>
       </w:r>
     </w:p>
     <w:sectPr>
@@ -4186,7 +4370,7 @@
   <a:extraClrSchemeLst/>
   <a:extLst>
     <a:ext uri="{05A4C25C-085E-4340-85A3-A5531E510DB2}">
-      <thm15:themeFamily xmlns="" xmlns:thm15="http://schemas.microsoft.com/office/thememl/2012/main" name="Office Theme" id="{62F939B6-93AF-4DB8-9C6B-D6C7DFDC589F}" vid="{4A3C46E8-61CC-4603-A589-7422A47A8E4A}"/>
+      <thm15:themeFamily xmlns:thm15="http://schemas.microsoft.com/office/thememl/2012/main" xmlns="" name="Office Theme" id="{62F939B6-93AF-4DB8-9C6B-D6C7DFDC589F}" vid="{4A3C46E8-61CC-4603-A589-7422A47A8E4A}"/>
     </a:ext>
   </a:extLst>
 </a:theme>
@@ -4197,7 +4381,7 @@
 </file>
 
 <file path=customXml/itemProps1.xml><?xml version="1.0" encoding="utf-8"?>
-<ds:datastoreItem xmlns:ds="http://schemas.openxmlformats.org/officeDocument/2006/customXml" ds:itemID="{CE3E99B5-74AE-417E-8CF7-CB13F84046CC}">
+<ds:datastoreItem xmlns:ds="http://schemas.openxmlformats.org/officeDocument/2006/customXml" ds:itemID="{9C2221C4-30BE-493D-9F36-4E128BF6ECEE}">
   <ds:schemaRefs>
     <ds:schemaRef ds:uri="http://schemas.openxmlformats.org/officeDocument/2006/bibliography"/>
   </ds:schemaRefs>

</xml_diff>